<commit_message>
reference added to what is cloud file
</commit_message>
<xml_diff>
--- a/What is Cloud.docx
+++ b/What is Cloud.docx
@@ -222,27 +222,7 @@
           <w:sz w:val="24"/>
           <w:szCs w:val="24"/>
         </w:rPr>
-        <w:t xml:space="preserve">Various Service Models </w:t>
-      </w:r>
-      <w:proofErr w:type="gramStart"/>
-      <w:r>
-        <w:rPr>
-          <w:b/>
-          <w:bCs/>
-          <w:sz w:val="24"/>
-          <w:szCs w:val="24"/>
-        </w:rPr>
-        <w:t>Of</w:t>
-      </w:r>
-      <w:proofErr w:type="gramEnd"/>
-      <w:r>
-        <w:rPr>
-          <w:b/>
-          <w:bCs/>
-          <w:sz w:val="24"/>
-          <w:szCs w:val="24"/>
-        </w:rPr>
-        <w:t xml:space="preserve"> Cloud Computing:</w:t>
+        <w:t>Various Service Models Of Cloud Computing:</w:t>
       </w:r>
     </w:p>
     <w:p>
@@ -379,27 +359,7 @@
           <w:szCs w:val="28"/>
         </w:rPr>
         <w:lastRenderedPageBreak/>
-        <w:t xml:space="preserve">Advantages </w:t>
-      </w:r>
-      <w:proofErr w:type="gramStart"/>
-      <w:r>
-        <w:rPr>
-          <w:b/>
-          <w:bCs/>
-          <w:sz w:val="28"/>
-          <w:szCs w:val="28"/>
-        </w:rPr>
-        <w:t>Of</w:t>
-      </w:r>
-      <w:proofErr w:type="gramEnd"/>
-      <w:r>
-        <w:rPr>
-          <w:b/>
-          <w:bCs/>
-          <w:sz w:val="28"/>
-          <w:szCs w:val="28"/>
-        </w:rPr>
-        <w:t xml:space="preserve"> Cloud Computing:</w:t>
+        <w:t>Advantages Of Cloud Computing:</w:t>
       </w:r>
     </w:p>
     <w:p>
@@ -409,15 +369,7 @@
     </w:p>
     <w:p>
       <w:r>
-        <w:t xml:space="preserve">Cost saving is the biggest benefit of cloud computing. It helps you to save substantial capital cost as it does not need any physical hardware investments. Also, you do not need trained personnel to maintain the hardware. The buying and managing of equipment </w:t>
-      </w:r>
-      <w:proofErr w:type="gramStart"/>
-      <w:r>
-        <w:t>is</w:t>
-      </w:r>
-      <w:proofErr w:type="gramEnd"/>
-      <w:r>
-        <w:t xml:space="preserve"> done by the cloud service provider.</w:t>
+        <w:t>Cost saving is the biggest benefit of cloud computing. It helps you to save substantial capital cost as it does not need any physical hardware investments. Also, you do not need trained personnel to maintain the hardware. The buying and managing of equipment is done by the cloud service provider.</w:t>
       </w:r>
     </w:p>
     <w:p/>
@@ -494,15 +446,7 @@
     </w:p>
     <w:p>
       <w:r>
-        <w:t xml:space="preserve">The cloud offers almost limitless storage capacity. At any </w:t>
-      </w:r>
-      <w:proofErr w:type="gramStart"/>
-      <w:r>
-        <w:t>time</w:t>
-      </w:r>
-      <w:proofErr w:type="gramEnd"/>
-      <w:r>
-        <w:t xml:space="preserve"> you can quickly expand your storage capacity with very nominal monthly fees.</w:t>
+        <w:t>The cloud offers almost limitless storage capacity. At any time you can quickly expand your storage capacity with very nominal monthly fees.</w:t>
       </w:r>
     </w:p>
     <w:p/>
@@ -568,10 +512,7 @@
         </w:numPr>
       </w:pPr>
       <w:r>
-        <w:t xml:space="preserve">Allows </w:t>
-      </w:r>
-      <w:r>
-        <w:t>pay on demand</w:t>
+        <w:t>Allows pay on demand</w:t>
       </w:r>
     </w:p>
     <w:p>
@@ -669,6 +610,72 @@
       <w:r>
         <w:t>API Access available.</w:t>
       </w:r>
+    </w:p>
+    <w:p/>
+    <w:p>
+      <w:pPr>
+        <w:rPr>
+          <w:b/>
+          <w:bCs/>
+          <w:sz w:val="28"/>
+          <w:szCs w:val="28"/>
+        </w:rPr>
+      </w:pPr>
+      <w:r>
+        <w:rPr>
+          <w:b/>
+          <w:bCs/>
+          <w:sz w:val="28"/>
+          <w:szCs w:val="28"/>
+        </w:rPr>
+        <w:t>References :</w:t>
+      </w:r>
+    </w:p>
+    <w:p>
+      <w:pPr>
+        <w:pStyle w:val="ListParagraph"/>
+        <w:numPr>
+          <w:ilvl w:val="0"/>
+          <w:numId w:val="4"/>
+        </w:numPr>
+        <w:rPr>
+          <w:b/>
+          <w:bCs/>
+          <w:sz w:val="28"/>
+          <w:szCs w:val="28"/>
+        </w:rPr>
+      </w:pPr>
+      <w:hyperlink r:id="rId9" w:history="1">
+        <w:r>
+          <w:rPr>
+            <w:rStyle w:val="Hyperlink"/>
+          </w:rPr>
+          <w:t>https://www.cloudflare.com/learning/cloud/what-is-the-cloud/</w:t>
+        </w:r>
+      </w:hyperlink>
+    </w:p>
+    <w:p>
+      <w:pPr>
+        <w:pStyle w:val="ListParagraph"/>
+        <w:numPr>
+          <w:ilvl w:val="0"/>
+          <w:numId w:val="4"/>
+        </w:numPr>
+        <w:rPr>
+          <w:b/>
+          <w:bCs/>
+          <w:sz w:val="28"/>
+          <w:szCs w:val="28"/>
+        </w:rPr>
+      </w:pPr>
+      <w:hyperlink r:id="rId10" w:history="1">
+        <w:r>
+          <w:rPr>
+            <w:rStyle w:val="Hyperlink"/>
+          </w:rPr>
+          <w:t>https://www.guru99.com/advantages-disadvantages-cloud-computing.html</w:t>
+        </w:r>
+      </w:hyperlink>
     </w:p>
     <w:sectPr>
       <w:pgSz w:w="11906" w:h="16838"/>
@@ -819,6 +826,119 @@
     </w:lvl>
   </w:abstractNum>
   <w:abstractNum w:abstractNumId="1" w15:restartNumberingAfterBreak="0">
+    <w:nsid w:val="29293CC6"/>
+    <w:multiLevelType w:val="hybridMultilevel"/>
+    <w:tmpl w:val="691612FC"/>
+    <w:lvl w:ilvl="0" w:tplc="40090001">
+      <w:start w:val="1"/>
+      <w:numFmt w:val="bullet"/>
+      <w:lvlText w:val=""/>
+      <w:lvlJc w:val="left"/>
+      <w:pPr>
+        <w:ind w:left="720" w:hanging="360"/>
+      </w:pPr>
+      <w:rPr>
+        <w:rFonts w:ascii="Symbol" w:hAnsi="Symbol" w:hint="default"/>
+      </w:rPr>
+    </w:lvl>
+    <w:lvl w:ilvl="1" w:tplc="40090003" w:tentative="1">
+      <w:start w:val="1"/>
+      <w:numFmt w:val="bullet"/>
+      <w:lvlText w:val="o"/>
+      <w:lvlJc w:val="left"/>
+      <w:pPr>
+        <w:ind w:left="1440" w:hanging="360"/>
+      </w:pPr>
+      <w:rPr>
+        <w:rFonts w:ascii="Courier New" w:hAnsi="Courier New" w:cs="Courier New" w:hint="default"/>
+      </w:rPr>
+    </w:lvl>
+    <w:lvl w:ilvl="2" w:tplc="40090005" w:tentative="1">
+      <w:start w:val="1"/>
+      <w:numFmt w:val="bullet"/>
+      <w:lvlText w:val=""/>
+      <w:lvlJc w:val="left"/>
+      <w:pPr>
+        <w:ind w:left="2160" w:hanging="360"/>
+      </w:pPr>
+      <w:rPr>
+        <w:rFonts w:ascii="Wingdings" w:hAnsi="Wingdings" w:hint="default"/>
+      </w:rPr>
+    </w:lvl>
+    <w:lvl w:ilvl="3" w:tplc="40090001" w:tentative="1">
+      <w:start w:val="1"/>
+      <w:numFmt w:val="bullet"/>
+      <w:lvlText w:val=""/>
+      <w:lvlJc w:val="left"/>
+      <w:pPr>
+        <w:ind w:left="2880" w:hanging="360"/>
+      </w:pPr>
+      <w:rPr>
+        <w:rFonts w:ascii="Symbol" w:hAnsi="Symbol" w:hint="default"/>
+      </w:rPr>
+    </w:lvl>
+    <w:lvl w:ilvl="4" w:tplc="40090003" w:tentative="1">
+      <w:start w:val="1"/>
+      <w:numFmt w:val="bullet"/>
+      <w:lvlText w:val="o"/>
+      <w:lvlJc w:val="left"/>
+      <w:pPr>
+        <w:ind w:left="3600" w:hanging="360"/>
+      </w:pPr>
+      <w:rPr>
+        <w:rFonts w:ascii="Courier New" w:hAnsi="Courier New" w:cs="Courier New" w:hint="default"/>
+      </w:rPr>
+    </w:lvl>
+    <w:lvl w:ilvl="5" w:tplc="40090005" w:tentative="1">
+      <w:start w:val="1"/>
+      <w:numFmt w:val="bullet"/>
+      <w:lvlText w:val=""/>
+      <w:lvlJc w:val="left"/>
+      <w:pPr>
+        <w:ind w:left="4320" w:hanging="360"/>
+      </w:pPr>
+      <w:rPr>
+        <w:rFonts w:ascii="Wingdings" w:hAnsi="Wingdings" w:hint="default"/>
+      </w:rPr>
+    </w:lvl>
+    <w:lvl w:ilvl="6" w:tplc="40090001" w:tentative="1">
+      <w:start w:val="1"/>
+      <w:numFmt w:val="bullet"/>
+      <w:lvlText w:val=""/>
+      <w:lvlJc w:val="left"/>
+      <w:pPr>
+        <w:ind w:left="5040" w:hanging="360"/>
+      </w:pPr>
+      <w:rPr>
+        <w:rFonts w:ascii="Symbol" w:hAnsi="Symbol" w:hint="default"/>
+      </w:rPr>
+    </w:lvl>
+    <w:lvl w:ilvl="7" w:tplc="40090003" w:tentative="1">
+      <w:start w:val="1"/>
+      <w:numFmt w:val="bullet"/>
+      <w:lvlText w:val="o"/>
+      <w:lvlJc w:val="left"/>
+      <w:pPr>
+        <w:ind w:left="5760" w:hanging="360"/>
+      </w:pPr>
+      <w:rPr>
+        <w:rFonts w:ascii="Courier New" w:hAnsi="Courier New" w:cs="Courier New" w:hint="default"/>
+      </w:rPr>
+    </w:lvl>
+    <w:lvl w:ilvl="8" w:tplc="40090005" w:tentative="1">
+      <w:start w:val="1"/>
+      <w:numFmt w:val="bullet"/>
+      <w:lvlText w:val=""/>
+      <w:lvlJc w:val="left"/>
+      <w:pPr>
+        <w:ind w:left="6480" w:hanging="360"/>
+      </w:pPr>
+      <w:rPr>
+        <w:rFonts w:ascii="Wingdings" w:hAnsi="Wingdings" w:hint="default"/>
+      </w:rPr>
+    </w:lvl>
+  </w:abstractNum>
+  <w:abstractNum w:abstractNumId="2" w15:restartNumberingAfterBreak="0">
     <w:nsid w:val="2A8314FF"/>
     <w:multiLevelType w:val="hybridMultilevel"/>
     <w:tmpl w:val="4E9AD5AE"/>
@@ -931,7 +1051,7 @@
       </w:rPr>
     </w:lvl>
   </w:abstractNum>
-  <w:abstractNum w:abstractNumId="2" w15:restartNumberingAfterBreak="0">
+  <w:abstractNum w:abstractNumId="3" w15:restartNumberingAfterBreak="0">
     <w:nsid w:val="49E47D9B"/>
     <w:multiLevelType w:val="hybridMultilevel"/>
     <w:tmpl w:val="F68259F8"/>
@@ -1048,9 +1168,12 @@
     <w:abstractNumId w:val="0"/>
   </w:num>
   <w:num w:numId="2">
+    <w:abstractNumId w:val="3"/>
+  </w:num>
+  <w:num w:numId="3">
     <w:abstractNumId w:val="2"/>
   </w:num>
-  <w:num w:numId="3">
+  <w:num w:numId="4">
     <w:abstractNumId w:val="1"/>
   </w:num>
 </w:numbering>
@@ -1952,7 +2075,7 @@
 </file>
 
 <file path=customXml/itemProps1.xml><?xml version="1.0" encoding="utf-8"?>
-<ds:datastoreItem xmlns:ds="http://schemas.openxmlformats.org/officeDocument/2006/customXml" ds:itemID="{DF4581D4-27A3-4D50-9944-EE0E44BA6E98}">
+<ds:datastoreItem xmlns:ds="http://schemas.openxmlformats.org/officeDocument/2006/customXml" ds:itemID="{8CCB79F3-C258-4D08-9AE4-5091CB50C305}">
   <ds:schemaRefs>
     <ds:schemaRef ds:uri="http://schemas.openxmlformats.org/officeDocument/2006/bibliography"/>
   </ds:schemaRefs>

</xml_diff>